<commit_message>
Update Resume Contact Info & Social Media <links>
</commit_message>
<xml_diff>
--- a/moodyCV.docx
+++ b/moodyCV.docx
@@ -56,8 +56,18 @@
           <w:sz w:val="24"/>
           <w:szCs w:val="24"/>
         </w:rPr>
-        <w:t>(502) 558-9240</w:t>
-      </w:r>
+        <w:t xml:space="preserve">(502) </w:t>
+      </w:r>
+      <w:r>
+        <w:rPr>
+          <w:rFonts w:ascii="Calibri" w:hAnsi="Calibri" w:cs="Tahoma"/>
+          <w:sz w:val="24"/>
+          <w:szCs w:val="24"/>
+        </w:rPr>
+        <w:t>644-9240</w:t>
+      </w:r>
+      <w:bookmarkStart w:id="0" w:name="_GoBack"/>
+      <w:bookmarkEnd w:id="0"/>
     </w:p>
     <w:p>
       <w:pPr>
@@ -194,21 +204,7 @@
         <w:rPr>
           <w:rFonts w:ascii="Calibri" w:hAnsi="Calibri" w:cs="Tahoma"/>
         </w:rPr>
-        <w:t xml:space="preserve">00 hours of ESL/TEFL courses.  I also worked closely with </w:t>
-      </w:r>
-      <w:proofErr w:type="gramStart"/>
-      <w:r>
-        <w:rPr>
-          <w:rFonts w:ascii="Calibri" w:hAnsi="Calibri" w:cs="Tahoma"/>
-        </w:rPr>
-        <w:t>administrators</w:t>
-      </w:r>
-      <w:proofErr w:type="gramEnd"/>
-      <w:r>
-        <w:rPr>
-          <w:rFonts w:ascii="Calibri" w:hAnsi="Calibri" w:cs="Tahoma"/>
-        </w:rPr>
-        <w:t xml:space="preserve"> to develop curricula material </w:t>
+        <w:t xml:space="preserve">00 hours of ESL/TEFL courses.  I also worked closely with administrators to develop curricula material </w:t>
       </w:r>
       <w:r>
         <w:rPr>
@@ -1476,8 +1472,6 @@
         </w:rPr>
         <w:tab/>
       </w:r>
-      <w:bookmarkStart w:id="0" w:name="_GoBack"/>
-      <w:bookmarkEnd w:id="0"/>
       <w:r>
         <w:rPr>
           <w:rFonts w:ascii="Calibri" w:hAnsi="Calibri" w:cs="Tahoma"/>

</xml_diff>

<commit_message>
Modify Grid Layout for Navigation & Footer
</commit_message>
<xml_diff>
--- a/moodyCV.docx
+++ b/moodyCV.docx
@@ -64,15 +64,7 @@
           <w:sz w:val="24"/>
           <w:szCs w:val="24"/>
         </w:rPr>
-        <w:t>644-</w:t>
-      </w:r>
-      <w:r>
-        <w:rPr>
-          <w:rFonts w:ascii="Calibri" w:hAnsi="Calibri" w:cs="Tahoma"/>
-          <w:sz w:val="24"/>
-          <w:szCs w:val="24"/>
-        </w:rPr>
-        <w:t>1850</w:t>
+        <w:t>558-9240</w:t>
       </w:r>
     </w:p>
     <w:p>
@@ -129,13 +121,66 @@
         <w:rPr>
           <w:rFonts w:ascii="Calibri" w:hAnsi="Calibri" w:cs="Tahoma"/>
         </w:rPr>
-        <w:t xml:space="preserve"> am a TEFL instructor and web developer by trade.  I </w:t>
-      </w:r>
-      <w:r>
-        <w:rPr>
-          <w:rFonts w:ascii="Calibri" w:hAnsi="Calibri" w:cs="Tahoma"/>
-        </w:rPr>
-        <w:t>am currently seeking employment opportunities to create dynamic learning applications.</w:t>
+        <w:t xml:space="preserve"> am a TEFL instructor-slash-</w:t>
+      </w:r>
+      <w:r>
+        <w:rPr>
+          <w:rFonts w:ascii="Calibri" w:hAnsi="Calibri" w:cs="Tahoma"/>
+        </w:rPr>
+        <w:t>web developer</w:t>
+      </w:r>
+      <w:r>
+        <w:rPr>
+          <w:rFonts w:ascii="Calibri" w:hAnsi="Calibri" w:cs="Tahoma"/>
+        </w:rPr>
+        <w:t>, turned Entrepreneur</w:t>
+      </w:r>
+      <w:r>
+        <w:rPr>
+          <w:rFonts w:ascii="Calibri" w:hAnsi="Calibri" w:cs="Tahoma"/>
+        </w:rPr>
+        <w:t xml:space="preserve">.  </w:t>
+      </w:r>
+    </w:p>
+    <w:p>
+      <w:pPr>
+        <w:pStyle w:val="Standard"/>
+        <w:pBdr>
+          <w:top w:val="single" w:sz="4" w:space="0" w:color="808080"/>
+        </w:pBdr>
+        <w:rPr>
+          <w:rFonts w:ascii="Calibri" w:hAnsi="Calibri" w:cs="Tahoma"/>
+        </w:rPr>
+      </w:pPr>
+      <w:r>
+        <w:rPr>
+          <w:rFonts w:ascii="Calibri" w:hAnsi="Calibri" w:cs="Tahoma"/>
+        </w:rPr>
+        <w:t xml:space="preserve">I </w:t>
+      </w:r>
+      <w:r>
+        <w:rPr>
+          <w:rFonts w:ascii="Calibri" w:hAnsi="Calibri" w:cs="Tahoma"/>
+        </w:rPr>
+        <w:t xml:space="preserve">am currently </w:t>
+      </w:r>
+      <w:r>
+        <w:rPr>
+          <w:rFonts w:ascii="Calibri" w:hAnsi="Calibri" w:cs="Tahoma"/>
+        </w:rPr>
+        <w:t>exploring</w:t>
+      </w:r>
+      <w:r>
+        <w:rPr>
+          <w:rFonts w:ascii="Calibri" w:hAnsi="Calibri" w:cs="Tahoma"/>
+        </w:rPr>
+        <w:t xml:space="preserve"> </w:t>
+      </w:r>
+      <w:r>
+        <w:rPr>
+          <w:rFonts w:ascii="Calibri" w:hAnsi="Calibri" w:cs="Tahoma"/>
+        </w:rPr>
+        <w:t>gainful employment opportunities.</w:t>
       </w:r>
     </w:p>
     <w:p>
@@ -198,7 +243,19 @@
         <w:rPr>
           <w:rFonts w:ascii="Calibri" w:hAnsi="Calibri" w:cs="Tahoma"/>
         </w:rPr>
-        <w:t xml:space="preserve">Effective communicator with a distinctive experience delivering language acquisition services.   My experience working in the TEFL industry is an accumulation of accepting challenges and working diligently to assist English language educators and learners alike.  I began my journey as an advocate for education at the ripe age of 20 where I cultivated public speaking skills and learned how to develop rapport with youth as a recreational supervisor.  During the past 14 years, I have assisted more than 1,500 learners at public schools in China, Japan, South Korea and the United States, providing more than </w:t>
+        <w:t xml:space="preserve">Effective communicator with a distinctive experience delivering language acquisition services.   My experience working in the </w:t>
+      </w:r>
+      <w:r>
+        <w:rPr>
+          <w:rFonts w:ascii="Calibri" w:hAnsi="Calibri" w:cs="Tahoma"/>
+        </w:rPr>
+        <w:t>ESL</w:t>
+      </w:r>
+      <w:r>
+        <w:rPr>
+          <w:rFonts w:ascii="Calibri" w:hAnsi="Calibri" w:cs="Tahoma"/>
+        </w:rPr>
+        <w:t xml:space="preserve"> industry is an accumulation of accepting challenges and working diligently to assist English language educators and learners alike.  I began my journey as an advocate for education at the ripe age of 20 where I cultivated public speaking skills and learned how to develop rapport with youth as a recreational supervisor.  During the past 14 years, I have assisted more than 1,500 learners at public schools in China, Japan, South Korea and the United States, providing more than </w:t>
       </w:r>
       <w:r>
         <w:rPr>
@@ -210,7 +267,7 @@
         <w:rPr>
           <w:rFonts w:ascii="Calibri" w:hAnsi="Calibri" w:cs="Tahoma"/>
         </w:rPr>
-        <w:t xml:space="preserve">00 hours of ESL/TEFL courses.  I also worked closely with administrators to develop curricula material </w:t>
+        <w:t xml:space="preserve">00 hours of ESL courses.  I also worked closely with administrators to develop curricula material </w:t>
       </w:r>
       <w:r>
         <w:rPr>
@@ -222,7 +279,31 @@
         <w:rPr>
           <w:rFonts w:ascii="Calibri" w:hAnsi="Calibri" w:cs="Tahoma"/>
         </w:rPr>
-        <w:t xml:space="preserve">pre/post assessments, learner progress rubrics, and the procurement of authentic </w:t>
+        <w:t>pre/post assessments</w:t>
+      </w:r>
+      <w:r>
+        <w:rPr>
+          <w:rFonts w:ascii="Calibri" w:hAnsi="Calibri" w:cs="Tahoma"/>
+        </w:rPr>
+        <w:t xml:space="preserve"> and</w:t>
+      </w:r>
+      <w:r>
+        <w:rPr>
+          <w:rFonts w:ascii="Calibri" w:hAnsi="Calibri" w:cs="Tahoma"/>
+        </w:rPr>
+        <w:t xml:space="preserve"> learner progress rubrics</w:t>
+      </w:r>
+      <w:r>
+        <w:rPr>
+          <w:rFonts w:ascii="Calibri" w:hAnsi="Calibri" w:cs="Tahoma"/>
+        </w:rPr>
+        <w:t xml:space="preserve"> while procuring </w:t>
+      </w:r>
+      <w:r>
+        <w:rPr>
+          <w:rFonts w:ascii="Calibri" w:hAnsi="Calibri" w:cs="Tahoma"/>
+        </w:rPr>
+        <w:t xml:space="preserve">authentic </w:t>
       </w:r>
       <w:proofErr w:type="spellStart"/>
       <w:r>
@@ -236,8 +317,28 @@
         <w:rPr>
           <w:rFonts w:ascii="Calibri" w:hAnsi="Calibri" w:cs="Tahoma"/>
         </w:rPr>
-        <w:t xml:space="preserve"> that support lesson plans.</w:t>
-      </w:r>
+        <w:t xml:space="preserve"> that support</w:t>
+      </w:r>
+      <w:r>
+        <w:rPr>
+          <w:rFonts w:ascii="Calibri" w:hAnsi="Calibri" w:cs="Tahoma"/>
+        </w:rPr>
+        <w:t>ed</w:t>
+      </w:r>
+      <w:r>
+        <w:rPr>
+          <w:rFonts w:ascii="Calibri" w:hAnsi="Calibri" w:cs="Tahoma"/>
+        </w:rPr>
+        <w:t xml:space="preserve"> lesson plans.</w:t>
+      </w:r>
+      <w:r>
+        <w:rPr>
+          <w:rFonts w:ascii="Calibri" w:hAnsi="Calibri" w:cs="Tahoma"/>
+        </w:rPr>
+        <w:t xml:space="preserve"> </w:t>
+      </w:r>
+      <w:bookmarkStart w:id="0" w:name="_GoBack"/>
+      <w:bookmarkEnd w:id="0"/>
     </w:p>
     <w:p>
       <w:pPr>
@@ -282,11 +383,106 @@
         </w:pBdr>
         <w:rPr>
           <w:rFonts w:ascii="Calibri" w:eastAsia="Malgun Gothic" w:hAnsi="Calibri" w:cs="Tahoma"/>
-          <w:sz w:val="22"/>
-          <w:szCs w:val="22"/>
-          <w:lang w:eastAsia="ko-KR"/>
-        </w:rPr>
-      </w:pPr>
+          <w:b/>
+          <w:sz w:val="22"/>
+          <w:szCs w:val="22"/>
+          <w:lang w:eastAsia="ko-KR"/>
+        </w:rPr>
+      </w:pPr>
+      <w:r>
+        <w:rPr>
+          <w:rFonts w:ascii="Calibri" w:eastAsia="Malgun Gothic" w:hAnsi="Calibri" w:cs="Tahoma"/>
+          <w:sz w:val="22"/>
+          <w:szCs w:val="22"/>
+          <w:lang w:eastAsia="ko-KR"/>
+        </w:rPr>
+        <w:t xml:space="preserve">2018 </w:t>
+      </w:r>
+      <w:r>
+        <w:rPr>
+          <w:rFonts w:ascii="Calibri" w:eastAsia="Malgun Gothic" w:hAnsi="Calibri" w:cs="Tahoma"/>
+          <w:sz w:val="22"/>
+          <w:szCs w:val="22"/>
+          <w:lang w:eastAsia="ko-KR"/>
+        </w:rPr>
+        <w:t xml:space="preserve"> </w:t>
+      </w:r>
+      <w:r>
+        <w:rPr>
+          <w:rFonts w:ascii="Calibri" w:eastAsia="Malgun Gothic" w:hAnsi="Calibri" w:cs="Tahoma"/>
+          <w:sz w:val="22"/>
+          <w:szCs w:val="22"/>
+          <w:lang w:eastAsia="ko-KR"/>
+        </w:rPr>
+        <w:tab/>
+      </w:r>
+      <w:r>
+        <w:rPr>
+          <w:rFonts w:ascii="Calibri" w:eastAsia="Malgun Gothic" w:hAnsi="Calibri" w:cs="Tahoma"/>
+          <w:sz w:val="22"/>
+          <w:szCs w:val="22"/>
+          <w:lang w:eastAsia="ko-KR"/>
+        </w:rPr>
+        <w:tab/>
+      </w:r>
+      <w:r>
+        <w:rPr>
+          <w:rFonts w:ascii="Calibri" w:eastAsia="Malgun Gothic" w:hAnsi="Calibri" w:cs="Tahoma"/>
+          <w:i/>
+          <w:sz w:val="22"/>
+          <w:szCs w:val="22"/>
+          <w:lang w:eastAsia="ko-KR"/>
+        </w:rPr>
+        <w:t>Substitute Teacher</w:t>
+      </w:r>
+      <w:r>
+        <w:rPr>
+          <w:rFonts w:ascii="Calibri" w:eastAsia="Malgun Gothic" w:hAnsi="Calibri" w:cs="Tahoma"/>
+          <w:sz w:val="22"/>
+          <w:szCs w:val="22"/>
+          <w:lang w:eastAsia="ko-KR"/>
+        </w:rPr>
+        <w:tab/>
+      </w:r>
+      <w:r>
+        <w:rPr>
+          <w:rFonts w:ascii="Calibri" w:eastAsia="Malgun Gothic" w:hAnsi="Calibri" w:cs="Tahoma"/>
+          <w:b/>
+          <w:sz w:val="22"/>
+          <w:szCs w:val="22"/>
+          <w:lang w:eastAsia="ko-KR"/>
+        </w:rPr>
+        <w:t>Jefferson County Public Schools</w:t>
+      </w:r>
+      <w:r>
+        <w:rPr>
+          <w:rFonts w:ascii="Calibri" w:eastAsia="Malgun Gothic" w:hAnsi="Calibri" w:cs="Tahoma"/>
+          <w:b/>
+          <w:sz w:val="22"/>
+          <w:szCs w:val="22"/>
+          <w:lang w:eastAsia="ko-KR"/>
+        </w:rPr>
+        <w:tab/>
+      </w:r>
+      <w:r>
+        <w:rPr>
+          <w:rFonts w:ascii="Calibri" w:eastAsia="Malgun Gothic" w:hAnsi="Calibri" w:cs="Tahoma"/>
+          <w:b/>
+          <w:sz w:val="22"/>
+          <w:szCs w:val="22"/>
+          <w:lang w:eastAsia="ko-KR"/>
+        </w:rPr>
+        <w:tab/>
+      </w:r>
+      <w:r>
+        <w:rPr>
+          <w:rFonts w:ascii="Calibri" w:eastAsia="SimSun" w:hAnsi="Calibri" w:cs="Tahoma"/>
+          <w:color w:val="A6A6A6"/>
+          <w:sz w:val="22"/>
+          <w:szCs w:val="22"/>
+        </w:rPr>
+        <w:t>U.S.A.</w:t>
+      </w:r>
     </w:p>
     <w:p>
       <w:pPr>
@@ -339,7 +535,7 @@
           <w:sz w:val="22"/>
           <w:szCs w:val="22"/>
         </w:rPr>
-        <w:t>Web Developer</w:t>
+        <w:t>Tech Enthusiast</w:t>
       </w:r>
       <w:r>
         <w:rPr>
@@ -885,6 +1081,14 @@
           <w:szCs w:val="22"/>
         </w:rPr>
         <w:tab/>
+      </w:r>
+      <w:r>
+        <w:rPr>
+          <w:rFonts w:ascii="Calibri" w:hAnsi="Calibri" w:cs="Tahoma"/>
+          <w:i/>
+          <w:sz w:val="22"/>
+          <w:szCs w:val="22"/>
+        </w:rPr>
         <w:t>Language Instructor</w:t>
       </w:r>
       <w:r>
@@ -972,7 +1176,15 @@
           <w:sz w:val="22"/>
           <w:szCs w:val="22"/>
         </w:rPr>
-        <w:t>2004 – 2005</w:t>
+        <w:t>2004 – 200</w:t>
+      </w:r>
+      <w:r>
+        <w:rPr>
+          <w:rFonts w:ascii="Calibri" w:hAnsi="Calibri" w:cs="Tahoma"/>
+          <w:sz w:val="22"/>
+          <w:szCs w:val="22"/>
+        </w:rPr>
+        <w:t>6</w:t>
       </w:r>
       <w:r>
         <w:rPr>
@@ -1107,7 +1319,25 @@
           <w:sz w:val="22"/>
           <w:szCs w:val="22"/>
         </w:rPr>
-        <w:t xml:space="preserve"> Language Program</w:t>
+        <w:t xml:space="preserve"> </w:t>
+      </w:r>
+      <w:r>
+        <w:rPr>
+          <w:rFonts w:ascii="Calibri" w:hAnsi="Calibri" w:cs="Tahoma"/>
+          <w:b/>
+          <w:sz w:val="22"/>
+          <w:szCs w:val="22"/>
+        </w:rPr>
+        <w:t>University</w:t>
+      </w:r>
+      <w:r>
+        <w:rPr>
+          <w:rFonts w:ascii="Calibri" w:hAnsi="Calibri" w:cs="Tahoma"/>
+          <w:b/>
+          <w:sz w:val="22"/>
+          <w:szCs w:val="22"/>
+        </w:rPr>
+        <w:tab/>
       </w:r>
       <w:r>
         <w:rPr>
@@ -1167,33 +1397,42 @@
           <w:sz w:val="22"/>
           <w:szCs w:val="22"/>
         </w:rPr>
-        <w:t>Certified EST</w:t>
-      </w:r>
-      <w:r>
-        <w:rPr>
-          <w:rFonts w:ascii="Calibri" w:hAnsi="Calibri" w:cs="Tahoma"/>
-          <w:i/>
-          <w:sz w:val="22"/>
-          <w:szCs w:val="22"/>
-        </w:rPr>
-        <w:tab/>
-      </w:r>
-      <w:r>
-        <w:rPr>
-          <w:rFonts w:ascii="Calibri" w:hAnsi="Calibri" w:cs="Tahoma"/>
-          <w:sz w:val="22"/>
-          <w:szCs w:val="22"/>
-        </w:rPr>
-        <w:tab/>
-      </w:r>
-      <w:r>
-        <w:rPr>
-          <w:rFonts w:ascii="Calibri" w:hAnsi="Calibri" w:cs="Tahoma"/>
-          <w:b/>
-          <w:sz w:val="22"/>
-          <w:szCs w:val="22"/>
-        </w:rPr>
-        <w:t>Jefferson Co. Public Schools</w:t>
+        <w:t>Substitute Teacher</w:t>
+      </w:r>
+      <w:r>
+        <w:rPr>
+          <w:rFonts w:ascii="Calibri" w:hAnsi="Calibri" w:cs="Tahoma"/>
+          <w:sz w:val="22"/>
+          <w:szCs w:val="22"/>
+        </w:rPr>
+        <w:tab/>
+      </w:r>
+      <w:r>
+        <w:rPr>
+          <w:rFonts w:ascii="Calibri" w:hAnsi="Calibri" w:cs="Tahoma"/>
+          <w:b/>
+          <w:sz w:val="22"/>
+          <w:szCs w:val="22"/>
+        </w:rPr>
+        <w:t>Jefferson Co</w:t>
+      </w:r>
+      <w:r>
+        <w:rPr>
+          <w:rFonts w:ascii="Calibri" w:hAnsi="Calibri" w:cs="Tahoma"/>
+          <w:b/>
+          <w:sz w:val="22"/>
+          <w:szCs w:val="22"/>
+        </w:rPr>
+        <w:t>unty</w:t>
+      </w:r>
+      <w:r>
+        <w:rPr>
+          <w:rFonts w:ascii="Calibri" w:hAnsi="Calibri" w:cs="Tahoma"/>
+          <w:b/>
+          <w:sz w:val="22"/>
+          <w:szCs w:val="22"/>
+        </w:rPr>
+        <w:t xml:space="preserve"> Public Schools</w:t>
       </w:r>
       <w:r>
         <w:rPr>
@@ -1404,8 +1643,6 @@
           <w:lang w:eastAsia="ko-KR"/>
         </w:rPr>
       </w:pPr>
-      <w:bookmarkStart w:id="0" w:name="_GoBack"/>
-      <w:bookmarkEnd w:id="0"/>
       <w:r>
         <w:rPr>
           <w:rFonts w:ascii="Calibri" w:hAnsi="Calibri" w:cs="Tahoma"/>
@@ -1534,7 +1771,7 @@
           <w:sz w:val="22"/>
           <w:szCs w:val="22"/>
         </w:rPr>
-        <w:t>Online</w:t>
+        <w:t>U.S.A.</w:t>
       </w:r>
     </w:p>
     <w:p>
@@ -1612,7 +1849,7 @@
           <w:sz w:val="22"/>
           <w:szCs w:val="22"/>
         </w:rPr>
-        <w:t>Online</w:t>
+        <w:t>THAILAND</w:t>
       </w:r>
     </w:p>
     <w:p>
@@ -1801,6 +2038,20 @@
       </w:r>
     </w:p>
     <w:p/>
+    <w:p>
+      <w:pPr>
+        <w:jc w:val="center"/>
+        <w:rPr>
+          <w:i/>
+        </w:rPr>
+      </w:pPr>
+      <w:r>
+        <w:rPr>
+          <w:i/>
+        </w:rPr>
+        <w:t>*SEND ME AN EMAIL TO LEARN MORE ABOUT MY EXPERIENCES!*</w:t>
+      </w:r>
+    </w:p>
     <w:sectPr>
       <w:pgSz w:w="12240" w:h="15840"/>
       <w:pgMar w:top="1440" w:right="1440" w:bottom="1440" w:left="1440" w:header="720" w:footer="720" w:gutter="0"/>

</xml_diff>